<commit_message>
Added limits to forms
</commit_message>
<xml_diff>
--- a/headquarters_book.docx
+++ b/headquarters_book.docx
@@ -344,13 +344,7 @@
         <w:rPr>
           <w:lang w:val="en-US"/>
         </w:rPr>
-        <w:t>credentials</w:t>
-      </w:r>
-      <w:r>
-        <w:rPr>
-          <w:lang w:val="en-US"/>
-        </w:rPr>
-        <w:t xml:space="preserve"> incorrect, the system will not perform the action and inform the user.</w:t>
+        <w:t>credentials incorrect, the system will not perform the action and inform the user.</w:t>
       </w:r>
     </w:p>
     <w:p>
@@ -637,25 +631,7 @@
         <w:rPr>
           <w:lang w:val="en-US"/>
         </w:rPr>
-        <w:t>If “</w:t>
-      </w:r>
-      <w:r>
-        <w:rPr>
-          <w:lang w:val="en-US"/>
-        </w:rPr>
-        <w:t>Delete</w:t>
-      </w:r>
-      <w:r>
-        <w:rPr>
-          <w:lang w:val="en-US"/>
-        </w:rPr>
-        <w:t xml:space="preserve"> Class" button is pressed,</w:t>
-      </w:r>
-      <w:r>
-        <w:rPr>
-          <w:lang w:val="en-US"/>
-        </w:rPr>
-        <w:t xml:space="preserve"> the class will be removed from the system (from soldiers’ data)</w:t>
+        <w:t>If “Delete Class" button is pressed, the class will be removed from the system (from soldiers’ data)</w:t>
       </w:r>
     </w:p>
     <w:p>
@@ -691,6 +667,35 @@
         <w:rPr>
           <w:lang w:val="en-US"/>
         </w:rPr>
+        <w:t>● The system asks for the soldier’s personal number</w:t>
+      </w:r>
+    </w:p>
+    <w:p>
+      <w:pPr>
+        <w:pStyle w:val="NoSpacing"/>
+        <w:ind w:firstLine="720"/>
+        <w:rPr>
+          <w:lang w:val="en-US"/>
+        </w:rPr>
+      </w:pPr>
+      <w:r>
+        <w:rPr>
+          <w:lang w:val="en-US"/>
+        </w:rPr>
+        <w:t>○ limited to 7 numbers</w:t>
+      </w:r>
+    </w:p>
+    <w:p>
+      <w:pPr>
+        <w:pStyle w:val="NoSpacing"/>
+        <w:rPr>
+          <w:lang w:val="en-US"/>
+        </w:rPr>
+      </w:pPr>
+      <w:r>
+        <w:rPr>
+          <w:lang w:val="en-US"/>
+        </w:rPr>
         <w:t xml:space="preserve">● The system asks for the soldier’s </w:t>
       </w:r>
       <w:r>
@@ -703,20 +708,6 @@
     <w:p>
       <w:pPr>
         <w:pStyle w:val="NoSpacing"/>
-        <w:rPr>
-          <w:lang w:val="en-US"/>
-        </w:rPr>
-      </w:pPr>
-      <w:r>
-        <w:rPr>
-          <w:lang w:val="en-US"/>
-        </w:rPr>
-        <w:t>● The system asks for the soldier’s personal number</w:t>
-      </w:r>
-    </w:p>
-    <w:p>
-      <w:pPr>
-        <w:pStyle w:val="NoSpacing"/>
         <w:ind w:firstLine="720"/>
         <w:rPr>
           <w:lang w:val="en-US"/>
@@ -726,7 +717,7 @@
         <w:rPr>
           <w:lang w:val="en-US"/>
         </w:rPr>
-        <w:t>○ limited to 7 numbers</w:t>
+        <w:t>○ limited to 50 characters</w:t>
       </w:r>
     </w:p>
     <w:p>
@@ -746,6 +737,41 @@
         <w:rPr>
           <w:lang w:val="en-US"/>
         </w:rPr>
+        <w:t>PAKAL</w:t>
+      </w:r>
+    </w:p>
+    <w:p>
+      <w:pPr>
+        <w:pStyle w:val="NoSpacing"/>
+        <w:ind w:firstLine="720"/>
+        <w:rPr>
+          <w:lang w:val="en-US"/>
+        </w:rPr>
+      </w:pPr>
+      <w:r>
+        <w:rPr>
+          <w:lang w:val="en-US"/>
+        </w:rPr>
+        <w:t>○ limited to 50 characters</w:t>
+      </w:r>
+    </w:p>
+    <w:p>
+      <w:pPr>
+        <w:pStyle w:val="NoSpacing"/>
+        <w:rPr>
+          <w:lang w:val="en-US"/>
+        </w:rPr>
+      </w:pPr>
+      <w:r>
+        <w:rPr>
+          <w:lang w:val="en-US"/>
+        </w:rPr>
+        <w:t xml:space="preserve">● The system asks for the soldier’s </w:t>
+      </w:r>
+      <w:r>
+        <w:rPr>
+          <w:lang w:val="en-US"/>
+        </w:rPr>
         <w:t>password</w:t>
       </w:r>
     </w:p>
@@ -916,6 +942,7 @@
           <w:rFonts w:ascii="Arial" w:hAnsi="Arial" w:cs="Arial"/>
           <w:lang w:val="en-US"/>
         </w:rPr>
+        <w:lastRenderedPageBreak/>
         <w:t>■</w:t>
       </w:r>
       <w:r>
@@ -999,7 +1026,6 @@
         <w:rPr>
           <w:lang w:val="en-US"/>
         </w:rPr>
-        <w:lastRenderedPageBreak/>
         <w:t>● If the user chooses to delete the system asks to enter the password</w:t>
       </w:r>
     </w:p>
@@ -2003,6 +2029,7 @@
         <w:rPr>
           <w:lang w:val="en-US"/>
         </w:rPr>
+        <w:lastRenderedPageBreak/>
         <w:t xml:space="preserve">● </w:t>
       </w:r>
       <w:r>
@@ -2101,7 +2128,6 @@
           <w:szCs w:val="28"/>
           <w:lang w:val="en-US"/>
         </w:rPr>
-        <w:lastRenderedPageBreak/>
         <w:t>-</w:t>
       </w:r>
       <w:proofErr w:type="spellStart"/>
@@ -2887,6 +2913,7 @@
   <w:style w:type="character" w:default="1" w:styleId="DefaultParagraphFont">
     <w:name w:val="Default Paragraph Font"/>
     <w:uiPriority w:val="1"/>
+    <w:semiHidden/>
     <w:unhideWhenUsed/>
   </w:style>
   <w:style w:type="table" w:default="1" w:styleId="TableNormal">

</xml_diff>